<commit_message>
2024AA updates and checks on remaining release documentation files
</commit_message>
<xml_diff>
--- a/umls.nlm.nih.gov/releasedocs/2024AA/C Release notes and other txt files/2024AA_Release Announcement (TB article).docx
+++ b/umls.nlm.nih.gov/releasedocs/2024AA/C Release notes and other txt files/2024AA_Release Announcement (TB article).docx
@@ -1,6 +1,6 @@
 
 <file path=word/document.xml><?xml version="1.0" encoding="utf-8"?>
-<w:document xmlns:wpc="http://schemas.microsoft.com/office/word/2010/wordprocessingCanvas" xmlns:cx="http://schemas.microsoft.com/office/drawing/2014/chartex" xmlns:cx1="http://schemas.microsoft.com/office/drawing/2015/9/8/chartex" xmlns:cx2="http://schemas.microsoft.com/office/drawing/2015/10/21/chartex" xmlns:cx3="http://schemas.microsoft.com/office/drawing/2016/5/9/chartex" xmlns:cx4="http://schemas.microsoft.com/office/drawing/2016/5/10/chartex" xmlns:cx5="http://schemas.microsoft.com/office/drawing/2016/5/11/chartex" xmlns:cx6="http://schemas.microsoft.com/office/drawing/2016/5/12/chartex" xmlns:cx7="http://schemas.microsoft.com/office/drawing/2016/5/13/chartex" xmlns:cx8="http://schemas.microsoft.com/office/drawing/2016/5/14/chartex" xmlns:mc="http://schemas.openxmlformats.org/markup-compatibility/2006" xmlns:aink="http://schemas.microsoft.com/office/drawing/2016/ink" xmlns:am3d="http://schemas.microsoft.com/office/drawing/2017/model3d" xmlns:o="urn:schemas-microsoft-com:office:office" xmlns:oel="http://schemas.microsoft.com/office/2019/extlst" xmlns:r="http://schemas.openxmlformats.org/officeDocument/2006/relationships" xmlns:m="http://schemas.openxmlformats.org/officeDocument/2006/math" xmlns:v="urn:schemas-microsoft-com:vml" xmlns:wp14="http://schemas.microsoft.com/office/word/2010/wordprocessingDrawing" xmlns:wp="http://schemas.openxmlformats.org/drawingml/2006/wordprocessingDrawing" xmlns:w10="urn:schemas-microsoft-com:office:word" xmlns:w="http://schemas.openxmlformats.org/wordprocessingml/2006/main" xmlns:w14="http://schemas.microsoft.com/office/word/2010/wordml" xmlns:w15="http://schemas.microsoft.com/office/word/2012/wordml" xmlns:w16cex="http://schemas.microsoft.com/office/word/2018/wordml/cex" xmlns:w16cid="http://schemas.microsoft.com/office/word/2016/wordml/cid" xmlns:w16="http://schemas.microsoft.com/office/word/2018/wordml" xmlns:w16sdtdh="http://schemas.microsoft.com/office/word/2020/wordml/sdtdatahash" xmlns:w16se="http://schemas.microsoft.com/office/word/2015/wordml/symex" xmlns:wpg="http://schemas.microsoft.com/office/word/2010/wordprocessingGroup" xmlns:wpi="http://schemas.microsoft.com/office/word/2010/wordprocessingInk" xmlns:wne="http://schemas.microsoft.com/office/word/2006/wordml" xmlns:wps="http://schemas.microsoft.com/office/word/2010/wordprocessingShape" mc:Ignorable="w14 w15 w16se w16cid w16 w16cex w16sdtdh wp14">
+<w:document xmlns:wpc="http://schemas.microsoft.com/office/word/2010/wordprocessingCanvas" xmlns:cx="http://schemas.microsoft.com/office/drawing/2014/chartex" xmlns:cx1="http://schemas.microsoft.com/office/drawing/2015/9/8/chartex" xmlns:cx2="http://schemas.microsoft.com/office/drawing/2015/10/21/chartex" xmlns:cx3="http://schemas.microsoft.com/office/drawing/2016/5/9/chartex" xmlns:cx4="http://schemas.microsoft.com/office/drawing/2016/5/10/chartex" xmlns:cx5="http://schemas.microsoft.com/office/drawing/2016/5/11/chartex" xmlns:cx6="http://schemas.microsoft.com/office/drawing/2016/5/12/chartex" xmlns:cx7="http://schemas.microsoft.com/office/drawing/2016/5/13/chartex" xmlns:cx8="http://schemas.microsoft.com/office/drawing/2016/5/14/chartex" xmlns:mc="http://schemas.openxmlformats.org/markup-compatibility/2006" xmlns:aink="http://schemas.microsoft.com/office/drawing/2016/ink" xmlns:am3d="http://schemas.microsoft.com/office/drawing/2017/model3d" xmlns:o="urn:schemas-microsoft-com:office:office" xmlns:oel="http://schemas.microsoft.com/office/2019/extlst" xmlns:r="http://schemas.openxmlformats.org/officeDocument/2006/relationships" xmlns:m="http://schemas.openxmlformats.org/officeDocument/2006/math" xmlns:v="urn:schemas-microsoft-com:vml" xmlns:wp14="http://schemas.microsoft.com/office/word/2010/wordprocessingDrawing" xmlns:wp="http://schemas.openxmlformats.org/drawingml/2006/wordprocessingDrawing" xmlns:w10="urn:schemas-microsoft-com:office:word" xmlns:w="http://schemas.openxmlformats.org/wordprocessingml/2006/main" xmlns:w14="http://schemas.microsoft.com/office/word/2010/wordml" xmlns:w15="http://schemas.microsoft.com/office/word/2012/wordml" xmlns:w16cex="http://schemas.microsoft.com/office/word/2018/wordml/cex" xmlns:w16cid="http://schemas.microsoft.com/office/word/2016/wordml/cid" xmlns:w16="http://schemas.microsoft.com/office/word/2018/wordml" xmlns:w16du="http://schemas.microsoft.com/office/word/2023/wordml/word16du" xmlns:w16sdtdh="http://schemas.microsoft.com/office/word/2020/wordml/sdtdatahash" xmlns:w16se="http://schemas.microsoft.com/office/word/2015/wordml/symex" xmlns:wpg="http://schemas.microsoft.com/office/word/2010/wordprocessingGroup" xmlns:wpi="http://schemas.microsoft.com/office/word/2010/wordprocessingInk" xmlns:wne="http://schemas.microsoft.com/office/word/2006/wordml" xmlns:wps="http://schemas.microsoft.com/office/word/2010/wordprocessingShape" mc:Ignorable="w14 w15 w16se w16cid w16 w16cex w16sdtdh w16du wp14">
   <w:body>
     <w:p>
       <w:pPr>
@@ -1274,19 +1274,25 @@
         <w:textAlignment w:val="baseline"/>
         <w:rPr>
           <w:rFonts w:ascii="Calibri" w:hAnsi="Calibri" w:cs="Calibri"/>
+          <w:b/>
+          <w:bCs/>
           <w:sz w:val="22"/>
           <w:szCs w:val="22"/>
         </w:rPr>
       </w:pPr>
+      <w:bookmarkStart w:id="11" w:name="_Hlk165652096"/>
       <w:r>
         <w:rPr>
           <w:rFonts w:ascii="Calibri" w:hAnsi="Calibri" w:cs="Calibri"/>
+          <w:b/>
+          <w:bCs/>
           <w:sz w:val="22"/>
           <w:szCs w:val="22"/>
         </w:rPr>
         <w:t>New Terminology Release API Endpoint</w:t>
       </w:r>
     </w:p>
+    <w:bookmarkEnd w:id="11"/>
     <w:p>
       <w:pPr>
         <w:pStyle w:val="NormalWeb"/>
@@ -2201,7 +2207,7 @@
 </file>
 
 <file path=word/endnotes.xml><?xml version="1.0" encoding="utf-8"?>
-<w:endnotes xmlns:wpc="http://schemas.microsoft.com/office/word/2010/wordprocessingCanvas" xmlns:cx="http://schemas.microsoft.com/office/drawing/2014/chartex" xmlns:cx1="http://schemas.microsoft.com/office/drawing/2015/9/8/chartex" xmlns:cx2="http://schemas.microsoft.com/office/drawing/2015/10/21/chartex" xmlns:cx3="http://schemas.microsoft.com/office/drawing/2016/5/9/chartex" xmlns:cx4="http://schemas.microsoft.com/office/drawing/2016/5/10/chartex" xmlns:cx5="http://schemas.microsoft.com/office/drawing/2016/5/11/chartex" xmlns:cx6="http://schemas.microsoft.com/office/drawing/2016/5/12/chartex" xmlns:cx7="http://schemas.microsoft.com/office/drawing/2016/5/13/chartex" xmlns:cx8="http://schemas.microsoft.com/office/drawing/2016/5/14/chartex" xmlns:mc="http://schemas.openxmlformats.org/markup-compatibility/2006" xmlns:aink="http://schemas.microsoft.com/office/drawing/2016/ink" xmlns:am3d="http://schemas.microsoft.com/office/drawing/2017/model3d" xmlns:o="urn:schemas-microsoft-com:office:office" xmlns:oel="http://schemas.microsoft.com/office/2019/extlst" xmlns:r="http://schemas.openxmlformats.org/officeDocument/2006/relationships" xmlns:m="http://schemas.openxmlformats.org/officeDocument/2006/math" xmlns:v="urn:schemas-microsoft-com:vml" xmlns:wp14="http://schemas.microsoft.com/office/word/2010/wordprocessingDrawing" xmlns:wp="http://schemas.openxmlformats.org/drawingml/2006/wordprocessingDrawing" xmlns:w10="urn:schemas-microsoft-com:office:word" xmlns:w="http://schemas.openxmlformats.org/wordprocessingml/2006/main" xmlns:w14="http://schemas.microsoft.com/office/word/2010/wordml" xmlns:w15="http://schemas.microsoft.com/office/word/2012/wordml" xmlns:w16cex="http://schemas.microsoft.com/office/word/2018/wordml/cex" xmlns:w16cid="http://schemas.microsoft.com/office/word/2016/wordml/cid" xmlns:w16="http://schemas.microsoft.com/office/word/2018/wordml" xmlns:w16sdtdh="http://schemas.microsoft.com/office/word/2020/wordml/sdtdatahash" xmlns:w16se="http://schemas.microsoft.com/office/word/2015/wordml/symex" xmlns:wpg="http://schemas.microsoft.com/office/word/2010/wordprocessingGroup" xmlns:wpi="http://schemas.microsoft.com/office/word/2010/wordprocessingInk" xmlns:wne="http://schemas.microsoft.com/office/word/2006/wordml" xmlns:wps="http://schemas.microsoft.com/office/word/2010/wordprocessingShape" mc:Ignorable="w14 w15 w16se w16cid w16 w16cex w16sdtdh wp14">
+<w:endnotes xmlns:wpc="http://schemas.microsoft.com/office/word/2010/wordprocessingCanvas" xmlns:cx="http://schemas.microsoft.com/office/drawing/2014/chartex" xmlns:cx1="http://schemas.microsoft.com/office/drawing/2015/9/8/chartex" xmlns:cx2="http://schemas.microsoft.com/office/drawing/2015/10/21/chartex" xmlns:cx3="http://schemas.microsoft.com/office/drawing/2016/5/9/chartex" xmlns:cx4="http://schemas.microsoft.com/office/drawing/2016/5/10/chartex" xmlns:cx5="http://schemas.microsoft.com/office/drawing/2016/5/11/chartex" xmlns:cx6="http://schemas.microsoft.com/office/drawing/2016/5/12/chartex" xmlns:cx7="http://schemas.microsoft.com/office/drawing/2016/5/13/chartex" xmlns:cx8="http://schemas.microsoft.com/office/drawing/2016/5/14/chartex" xmlns:mc="http://schemas.openxmlformats.org/markup-compatibility/2006" xmlns:aink="http://schemas.microsoft.com/office/drawing/2016/ink" xmlns:am3d="http://schemas.microsoft.com/office/drawing/2017/model3d" xmlns:o="urn:schemas-microsoft-com:office:office" xmlns:oel="http://schemas.microsoft.com/office/2019/extlst" xmlns:r="http://schemas.openxmlformats.org/officeDocument/2006/relationships" xmlns:m="http://schemas.openxmlformats.org/officeDocument/2006/math" xmlns:v="urn:schemas-microsoft-com:vml" xmlns:wp14="http://schemas.microsoft.com/office/word/2010/wordprocessingDrawing" xmlns:wp="http://schemas.openxmlformats.org/drawingml/2006/wordprocessingDrawing" xmlns:w10="urn:schemas-microsoft-com:office:word" xmlns:w="http://schemas.openxmlformats.org/wordprocessingml/2006/main" xmlns:w14="http://schemas.microsoft.com/office/word/2010/wordml" xmlns:w15="http://schemas.microsoft.com/office/word/2012/wordml" xmlns:w16cex="http://schemas.microsoft.com/office/word/2018/wordml/cex" xmlns:w16cid="http://schemas.microsoft.com/office/word/2016/wordml/cid" xmlns:w16="http://schemas.microsoft.com/office/word/2018/wordml" xmlns:w16du="http://schemas.microsoft.com/office/word/2023/wordml/word16du" xmlns:w16sdtdh="http://schemas.microsoft.com/office/word/2020/wordml/sdtdatahash" xmlns:w16se="http://schemas.microsoft.com/office/word/2015/wordml/symex" xmlns:wpg="http://schemas.microsoft.com/office/word/2010/wordprocessingGroup" xmlns:wpi="http://schemas.microsoft.com/office/word/2010/wordprocessingInk" xmlns:wne="http://schemas.microsoft.com/office/word/2006/wordml" xmlns:wps="http://schemas.microsoft.com/office/word/2010/wordprocessingShape" mc:Ignorable="w14 w15 w16se w16cid w16 w16cex w16sdtdh w16du wp14">
   <w:endnote w:type="separator" w:id="-1">
     <w:p>
       <w:r>
@@ -2220,7 +2226,7 @@
 </file>
 
 <file path=word/footnotes.xml><?xml version="1.0" encoding="utf-8"?>
-<w:footnotes xmlns:wpc="http://schemas.microsoft.com/office/word/2010/wordprocessingCanvas" xmlns:cx="http://schemas.microsoft.com/office/drawing/2014/chartex" xmlns:cx1="http://schemas.microsoft.com/office/drawing/2015/9/8/chartex" xmlns:cx2="http://schemas.microsoft.com/office/drawing/2015/10/21/chartex" xmlns:cx3="http://schemas.microsoft.com/office/drawing/2016/5/9/chartex" xmlns:cx4="http://schemas.microsoft.com/office/drawing/2016/5/10/chartex" xmlns:cx5="http://schemas.microsoft.com/office/drawing/2016/5/11/chartex" xmlns:cx6="http://schemas.microsoft.com/office/drawing/2016/5/12/chartex" xmlns:cx7="http://schemas.microsoft.com/office/drawing/2016/5/13/chartex" xmlns:cx8="http://schemas.microsoft.com/office/drawing/2016/5/14/chartex" xmlns:mc="http://schemas.openxmlformats.org/markup-compatibility/2006" xmlns:aink="http://schemas.microsoft.com/office/drawing/2016/ink" xmlns:am3d="http://schemas.microsoft.com/office/drawing/2017/model3d" xmlns:o="urn:schemas-microsoft-com:office:office" xmlns:oel="http://schemas.microsoft.com/office/2019/extlst" xmlns:r="http://schemas.openxmlformats.org/officeDocument/2006/relationships" xmlns:m="http://schemas.openxmlformats.org/officeDocument/2006/math" xmlns:v="urn:schemas-microsoft-com:vml" xmlns:wp14="http://schemas.microsoft.com/office/word/2010/wordprocessingDrawing" xmlns:wp="http://schemas.openxmlformats.org/drawingml/2006/wordprocessingDrawing" xmlns:w10="urn:schemas-microsoft-com:office:word" xmlns:w="http://schemas.openxmlformats.org/wordprocessingml/2006/main" xmlns:w14="http://schemas.microsoft.com/office/word/2010/wordml" xmlns:w15="http://schemas.microsoft.com/office/word/2012/wordml" xmlns:w16cex="http://schemas.microsoft.com/office/word/2018/wordml/cex" xmlns:w16cid="http://schemas.microsoft.com/office/word/2016/wordml/cid" xmlns:w16="http://schemas.microsoft.com/office/word/2018/wordml" xmlns:w16sdtdh="http://schemas.microsoft.com/office/word/2020/wordml/sdtdatahash" xmlns:w16se="http://schemas.microsoft.com/office/word/2015/wordml/symex" xmlns:wpg="http://schemas.microsoft.com/office/word/2010/wordprocessingGroup" xmlns:wpi="http://schemas.microsoft.com/office/word/2010/wordprocessingInk" xmlns:wne="http://schemas.microsoft.com/office/word/2006/wordml" xmlns:wps="http://schemas.microsoft.com/office/word/2010/wordprocessingShape" mc:Ignorable="w14 w15 w16se w16cid w16 w16cex w16sdtdh wp14">
+<w:footnotes xmlns:wpc="http://schemas.microsoft.com/office/word/2010/wordprocessingCanvas" xmlns:cx="http://schemas.microsoft.com/office/drawing/2014/chartex" xmlns:cx1="http://schemas.microsoft.com/office/drawing/2015/9/8/chartex" xmlns:cx2="http://schemas.microsoft.com/office/drawing/2015/10/21/chartex" xmlns:cx3="http://schemas.microsoft.com/office/drawing/2016/5/9/chartex" xmlns:cx4="http://schemas.microsoft.com/office/drawing/2016/5/10/chartex" xmlns:cx5="http://schemas.microsoft.com/office/drawing/2016/5/11/chartex" xmlns:cx6="http://schemas.microsoft.com/office/drawing/2016/5/12/chartex" xmlns:cx7="http://schemas.microsoft.com/office/drawing/2016/5/13/chartex" xmlns:cx8="http://schemas.microsoft.com/office/drawing/2016/5/14/chartex" xmlns:mc="http://schemas.openxmlformats.org/markup-compatibility/2006" xmlns:aink="http://schemas.microsoft.com/office/drawing/2016/ink" xmlns:am3d="http://schemas.microsoft.com/office/drawing/2017/model3d" xmlns:o="urn:schemas-microsoft-com:office:office" xmlns:oel="http://schemas.microsoft.com/office/2019/extlst" xmlns:r="http://schemas.openxmlformats.org/officeDocument/2006/relationships" xmlns:m="http://schemas.openxmlformats.org/officeDocument/2006/math" xmlns:v="urn:schemas-microsoft-com:vml" xmlns:wp14="http://schemas.microsoft.com/office/word/2010/wordprocessingDrawing" xmlns:wp="http://schemas.openxmlformats.org/drawingml/2006/wordprocessingDrawing" xmlns:w10="urn:schemas-microsoft-com:office:word" xmlns:w="http://schemas.openxmlformats.org/wordprocessingml/2006/main" xmlns:w14="http://schemas.microsoft.com/office/word/2010/wordml" xmlns:w15="http://schemas.microsoft.com/office/word/2012/wordml" xmlns:w16cex="http://schemas.microsoft.com/office/word/2018/wordml/cex" xmlns:w16cid="http://schemas.microsoft.com/office/word/2016/wordml/cid" xmlns:w16="http://schemas.microsoft.com/office/word/2018/wordml" xmlns:w16du="http://schemas.microsoft.com/office/word/2023/wordml/word16du" xmlns:w16sdtdh="http://schemas.microsoft.com/office/word/2020/wordml/sdtdatahash" xmlns:w16se="http://schemas.microsoft.com/office/word/2015/wordml/symex" xmlns:wpg="http://schemas.microsoft.com/office/word/2010/wordprocessingGroup" xmlns:wpi="http://schemas.microsoft.com/office/word/2010/wordprocessingInk" xmlns:wne="http://schemas.microsoft.com/office/word/2006/wordml" xmlns:wps="http://schemas.microsoft.com/office/word/2010/wordprocessingShape" mc:Ignorable="w14 w15 w16se w16cid w16 w16cex w16sdtdh w16du wp14">
   <w:footnote w:type="separator" w:id="-1">
     <w:p>
       <w:r>
@@ -2239,7 +2245,7 @@
 </file>
 
 <file path=word/header1.xml><?xml version="1.0" encoding="utf-8"?>
-<w:hdr xmlns:wpc="http://schemas.microsoft.com/office/word/2010/wordprocessingCanvas" xmlns:cx="http://schemas.microsoft.com/office/drawing/2014/chartex" xmlns:cx1="http://schemas.microsoft.com/office/drawing/2015/9/8/chartex" xmlns:cx2="http://schemas.microsoft.com/office/drawing/2015/10/21/chartex" xmlns:cx3="http://schemas.microsoft.com/office/drawing/2016/5/9/chartex" xmlns:cx4="http://schemas.microsoft.com/office/drawing/2016/5/10/chartex" xmlns:cx5="http://schemas.microsoft.com/office/drawing/2016/5/11/chartex" xmlns:cx6="http://schemas.microsoft.com/office/drawing/2016/5/12/chartex" xmlns:cx7="http://schemas.microsoft.com/office/drawing/2016/5/13/chartex" xmlns:cx8="http://schemas.microsoft.com/office/drawing/2016/5/14/chartex" xmlns:mc="http://schemas.openxmlformats.org/markup-compatibility/2006" xmlns:aink="http://schemas.microsoft.com/office/drawing/2016/ink" xmlns:am3d="http://schemas.microsoft.com/office/drawing/2017/model3d" xmlns:o="urn:schemas-microsoft-com:office:office" xmlns:oel="http://schemas.microsoft.com/office/2019/extlst" xmlns:r="http://schemas.openxmlformats.org/officeDocument/2006/relationships" xmlns:m="http://schemas.openxmlformats.org/officeDocument/2006/math" xmlns:v="urn:schemas-microsoft-com:vml" xmlns:wp14="http://schemas.microsoft.com/office/word/2010/wordprocessingDrawing" xmlns:wp="http://schemas.openxmlformats.org/drawingml/2006/wordprocessingDrawing" xmlns:w10="urn:schemas-microsoft-com:office:word" xmlns:w="http://schemas.openxmlformats.org/wordprocessingml/2006/main" xmlns:w14="http://schemas.microsoft.com/office/word/2010/wordml" xmlns:w15="http://schemas.microsoft.com/office/word/2012/wordml" xmlns:w16cex="http://schemas.microsoft.com/office/word/2018/wordml/cex" xmlns:w16cid="http://schemas.microsoft.com/office/word/2016/wordml/cid" xmlns:w16="http://schemas.microsoft.com/office/word/2018/wordml" xmlns:w16sdtdh="http://schemas.microsoft.com/office/word/2020/wordml/sdtdatahash" xmlns:w16se="http://schemas.microsoft.com/office/word/2015/wordml/symex" xmlns:wpg="http://schemas.microsoft.com/office/word/2010/wordprocessingGroup" xmlns:wpi="http://schemas.microsoft.com/office/word/2010/wordprocessingInk" xmlns:wne="http://schemas.microsoft.com/office/word/2006/wordml" xmlns:wps="http://schemas.microsoft.com/office/word/2010/wordprocessingShape" mc:Ignorable="w14 w15 w16se w16cid w16 w16cex w16sdtdh wp14">
+<w:hdr xmlns:wpc="http://schemas.microsoft.com/office/word/2010/wordprocessingCanvas" xmlns:cx="http://schemas.microsoft.com/office/drawing/2014/chartex" xmlns:cx1="http://schemas.microsoft.com/office/drawing/2015/9/8/chartex" xmlns:cx2="http://schemas.microsoft.com/office/drawing/2015/10/21/chartex" xmlns:cx3="http://schemas.microsoft.com/office/drawing/2016/5/9/chartex" xmlns:cx4="http://schemas.microsoft.com/office/drawing/2016/5/10/chartex" xmlns:cx5="http://schemas.microsoft.com/office/drawing/2016/5/11/chartex" xmlns:cx6="http://schemas.microsoft.com/office/drawing/2016/5/12/chartex" xmlns:cx7="http://schemas.microsoft.com/office/drawing/2016/5/13/chartex" xmlns:cx8="http://schemas.microsoft.com/office/drawing/2016/5/14/chartex" xmlns:mc="http://schemas.openxmlformats.org/markup-compatibility/2006" xmlns:aink="http://schemas.microsoft.com/office/drawing/2016/ink" xmlns:am3d="http://schemas.microsoft.com/office/drawing/2017/model3d" xmlns:o="urn:schemas-microsoft-com:office:office" xmlns:oel="http://schemas.microsoft.com/office/2019/extlst" xmlns:r="http://schemas.openxmlformats.org/officeDocument/2006/relationships" xmlns:m="http://schemas.openxmlformats.org/officeDocument/2006/math" xmlns:v="urn:schemas-microsoft-com:vml" xmlns:wp14="http://schemas.microsoft.com/office/word/2010/wordprocessingDrawing" xmlns:wp="http://schemas.openxmlformats.org/drawingml/2006/wordprocessingDrawing" xmlns:w10="urn:schemas-microsoft-com:office:word" xmlns:w="http://schemas.openxmlformats.org/wordprocessingml/2006/main" xmlns:w14="http://schemas.microsoft.com/office/word/2010/wordml" xmlns:w15="http://schemas.microsoft.com/office/word/2012/wordml" xmlns:w16cex="http://schemas.microsoft.com/office/word/2018/wordml/cex" xmlns:w16cid="http://schemas.microsoft.com/office/word/2016/wordml/cid" xmlns:w16="http://schemas.microsoft.com/office/word/2018/wordml" xmlns:w16du="http://schemas.microsoft.com/office/word/2023/wordml/word16du" xmlns:w16sdtdh="http://schemas.microsoft.com/office/word/2020/wordml/sdtdatahash" xmlns:w16se="http://schemas.microsoft.com/office/word/2015/wordml/symex" xmlns:wpg="http://schemas.microsoft.com/office/word/2010/wordprocessingGroup" xmlns:wpi="http://schemas.microsoft.com/office/word/2010/wordprocessingInk" xmlns:wne="http://schemas.microsoft.com/office/word/2006/wordml" xmlns:wps="http://schemas.microsoft.com/office/word/2010/wordprocessingShape" mc:Ignorable="w14 w15 w16se w16cid w16 w16cex w16sdtdh w16du wp14">
   <w:p>
     <w:pPr>
       <w:pStyle w:val="Header"/>
@@ -2312,16 +2318,7 @@
         <w:sz w:val="20"/>
         <w:szCs w:val="20"/>
       </w:rPr>
-      <w:t>4/1</w:t>
-    </w:r>
-    <w:r>
-      <w:rPr>
-        <w:rFonts w:cstheme="minorHAnsi"/>
-        <w:i/>
-        <w:sz w:val="20"/>
-        <w:szCs w:val="20"/>
-      </w:rPr>
-      <w:t>6</w:t>
+      <w:t>5/03</w:t>
     </w:r>
     <w:r>
       <w:rPr>
@@ -2349,7 +2346,7 @@
 </file>
 
 <file path=word/numbering.xml><?xml version="1.0" encoding="utf-8"?>
-<w:numbering xmlns:wpc="http://schemas.microsoft.com/office/word/2010/wordprocessingCanvas" xmlns:cx="http://schemas.microsoft.com/office/drawing/2014/chartex" xmlns:cx1="http://schemas.microsoft.com/office/drawing/2015/9/8/chartex" xmlns:cx2="http://schemas.microsoft.com/office/drawing/2015/10/21/chartex" xmlns:cx3="http://schemas.microsoft.com/office/drawing/2016/5/9/chartex" xmlns:cx4="http://schemas.microsoft.com/office/drawing/2016/5/10/chartex" xmlns:cx5="http://schemas.microsoft.com/office/drawing/2016/5/11/chartex" xmlns:cx6="http://schemas.microsoft.com/office/drawing/2016/5/12/chartex" xmlns:cx7="http://schemas.microsoft.com/office/drawing/2016/5/13/chartex" xmlns:cx8="http://schemas.microsoft.com/office/drawing/2016/5/14/chartex" xmlns:mc="http://schemas.openxmlformats.org/markup-compatibility/2006" xmlns:aink="http://schemas.microsoft.com/office/drawing/2016/ink" xmlns:am3d="http://schemas.microsoft.com/office/drawing/2017/model3d" xmlns:o="urn:schemas-microsoft-com:office:office" xmlns:oel="http://schemas.microsoft.com/office/2019/extlst" xmlns:r="http://schemas.openxmlformats.org/officeDocument/2006/relationships" xmlns:m="http://schemas.openxmlformats.org/officeDocument/2006/math" xmlns:v="urn:schemas-microsoft-com:vml" xmlns:wp14="http://schemas.microsoft.com/office/word/2010/wordprocessingDrawing" xmlns:wp="http://schemas.openxmlformats.org/drawingml/2006/wordprocessingDrawing" xmlns:w10="urn:schemas-microsoft-com:office:word" xmlns:w="http://schemas.openxmlformats.org/wordprocessingml/2006/main" xmlns:w14="http://schemas.microsoft.com/office/word/2010/wordml" xmlns:w15="http://schemas.microsoft.com/office/word/2012/wordml" xmlns:w16cex="http://schemas.microsoft.com/office/word/2018/wordml/cex" xmlns:w16cid="http://schemas.microsoft.com/office/word/2016/wordml/cid" xmlns:w16="http://schemas.microsoft.com/office/word/2018/wordml" xmlns:w16sdtdh="http://schemas.microsoft.com/office/word/2020/wordml/sdtdatahash" xmlns:w16se="http://schemas.microsoft.com/office/word/2015/wordml/symex" xmlns:wpg="http://schemas.microsoft.com/office/word/2010/wordprocessingGroup" xmlns:wpi="http://schemas.microsoft.com/office/word/2010/wordprocessingInk" xmlns:wne="http://schemas.microsoft.com/office/word/2006/wordml" xmlns:wps="http://schemas.microsoft.com/office/word/2010/wordprocessingShape" mc:Ignorable="w14 w15 w16se w16cid w16 w16cex w16sdtdh wp14">
+<w:numbering xmlns:wpc="http://schemas.microsoft.com/office/word/2010/wordprocessingCanvas" xmlns:cx="http://schemas.microsoft.com/office/drawing/2014/chartex" xmlns:cx1="http://schemas.microsoft.com/office/drawing/2015/9/8/chartex" xmlns:cx2="http://schemas.microsoft.com/office/drawing/2015/10/21/chartex" xmlns:cx3="http://schemas.microsoft.com/office/drawing/2016/5/9/chartex" xmlns:cx4="http://schemas.microsoft.com/office/drawing/2016/5/10/chartex" xmlns:cx5="http://schemas.microsoft.com/office/drawing/2016/5/11/chartex" xmlns:cx6="http://schemas.microsoft.com/office/drawing/2016/5/12/chartex" xmlns:cx7="http://schemas.microsoft.com/office/drawing/2016/5/13/chartex" xmlns:cx8="http://schemas.microsoft.com/office/drawing/2016/5/14/chartex" xmlns:mc="http://schemas.openxmlformats.org/markup-compatibility/2006" xmlns:aink="http://schemas.microsoft.com/office/drawing/2016/ink" xmlns:am3d="http://schemas.microsoft.com/office/drawing/2017/model3d" xmlns:o="urn:schemas-microsoft-com:office:office" xmlns:oel="http://schemas.microsoft.com/office/2019/extlst" xmlns:r="http://schemas.openxmlformats.org/officeDocument/2006/relationships" xmlns:m="http://schemas.openxmlformats.org/officeDocument/2006/math" xmlns:v="urn:schemas-microsoft-com:vml" xmlns:wp14="http://schemas.microsoft.com/office/word/2010/wordprocessingDrawing" xmlns:wp="http://schemas.openxmlformats.org/drawingml/2006/wordprocessingDrawing" xmlns:w10="urn:schemas-microsoft-com:office:word" xmlns:w="http://schemas.openxmlformats.org/wordprocessingml/2006/main" xmlns:w14="http://schemas.microsoft.com/office/word/2010/wordml" xmlns:w15="http://schemas.microsoft.com/office/word/2012/wordml" xmlns:w16cex="http://schemas.microsoft.com/office/word/2018/wordml/cex" xmlns:w16cid="http://schemas.microsoft.com/office/word/2016/wordml/cid" xmlns:w16="http://schemas.microsoft.com/office/word/2018/wordml" xmlns:w16du="http://schemas.microsoft.com/office/word/2023/wordml/word16du" xmlns:w16sdtdh="http://schemas.microsoft.com/office/word/2020/wordml/sdtdatahash" xmlns:w16se="http://schemas.microsoft.com/office/word/2015/wordml/symex" xmlns:wpg="http://schemas.microsoft.com/office/word/2010/wordprocessingGroup" xmlns:wpi="http://schemas.microsoft.com/office/word/2010/wordprocessingInk" xmlns:wne="http://schemas.microsoft.com/office/word/2006/wordml" xmlns:wps="http://schemas.microsoft.com/office/word/2010/wordprocessingShape" mc:Ignorable="w14 w15 w16se w16cid w16 w16cex w16sdtdh w16du wp14">
   <w:abstractNum w:abstractNumId="0" w15:restartNumberingAfterBreak="0">
     <w:nsid w:val="035878A5"/>
     <w:multiLevelType w:val="hybridMultilevel"/>
@@ -7278,7 +7275,7 @@
 </file>
 
 <file path=word/styles.xml><?xml version="1.0" encoding="utf-8"?>
-<w:styles xmlns:mc="http://schemas.openxmlformats.org/markup-compatibility/2006" xmlns:r="http://schemas.openxmlformats.org/officeDocument/2006/relationships" xmlns:w="http://schemas.openxmlformats.org/wordprocessingml/2006/main" xmlns:w14="http://schemas.microsoft.com/office/word/2010/wordml" xmlns:w15="http://schemas.microsoft.com/office/word/2012/wordml" xmlns:w16cex="http://schemas.microsoft.com/office/word/2018/wordml/cex" xmlns:w16cid="http://schemas.microsoft.com/office/word/2016/wordml/cid" xmlns:w16="http://schemas.microsoft.com/office/word/2018/wordml" xmlns:w16sdtdh="http://schemas.microsoft.com/office/word/2020/wordml/sdtdatahash" xmlns:w16se="http://schemas.microsoft.com/office/word/2015/wordml/symex" mc:Ignorable="w14 w15 w16se w16cid w16 w16cex w16sdtdh">
+<w:styles xmlns:mc="http://schemas.openxmlformats.org/markup-compatibility/2006" xmlns:r="http://schemas.openxmlformats.org/officeDocument/2006/relationships" xmlns:w="http://schemas.openxmlformats.org/wordprocessingml/2006/main" xmlns:w14="http://schemas.microsoft.com/office/word/2010/wordml" xmlns:w15="http://schemas.microsoft.com/office/word/2012/wordml" xmlns:w16cex="http://schemas.microsoft.com/office/word/2018/wordml/cex" xmlns:w16cid="http://schemas.microsoft.com/office/word/2016/wordml/cid" xmlns:w16="http://schemas.microsoft.com/office/word/2018/wordml" xmlns:w16du="http://schemas.microsoft.com/office/word/2023/wordml/word16du" xmlns:w16sdtdh="http://schemas.microsoft.com/office/word/2020/wordml/sdtdatahash" xmlns:w16se="http://schemas.microsoft.com/office/word/2015/wordml/symex" mc:Ignorable="w14 w15 w16se w16cid w16 w16cex w16sdtdh w16du">
   <w:docDefaults>
     <w:rPrDefault>
       <w:rPr>
@@ -8305,15 +8302,6 @@
 </file>
 
 <file path=customXml/item1.xml><?xml version="1.0" encoding="utf-8"?>
-<?mso-contentType ?>
-<FormTemplates xmlns="http://schemas.microsoft.com/sharepoint/v3/contenttype/forms">
-  <Display>DocumentLibraryForm</Display>
-  <Edit>DocumentLibraryForm</Edit>
-  <New>DocumentLibraryForm</New>
-</FormTemplates>
-</file>
-
-<file path=customXml/item2.xml><?xml version="1.0" encoding="utf-8"?>
 <ct:contentTypeSchema xmlns:ct="http://schemas.microsoft.com/office/2006/metadata/contentType" xmlns:ma="http://schemas.microsoft.com/office/2006/metadata/properties/metaAttributes" ct:_="" ma:_="" ma:contentTypeName="Document" ma:contentTypeID="0x0101005DD1E455D4FA19429F8F51D4080944FE" ma:contentTypeVersion="10" ma:contentTypeDescription="Create a new document." ma:contentTypeScope="" ma:versionID="61cd35c199d0df728c82f2d13634b87d">
   <xsd:schema xmlns:xsd="http://www.w3.org/2001/XMLSchema" xmlns:xs="http://www.w3.org/2001/XMLSchema" xmlns:p="http://schemas.microsoft.com/office/2006/metadata/properties" xmlns:ns3="5906d8ac-bc0d-4556-ae8a-8e6e376941a3" xmlns:ns4="be3196d5-9d33-4d64-91ad-c08bcaa14b8d" targetNamespace="http://schemas.microsoft.com/office/2006/metadata/properties" ma:root="true" ma:fieldsID="cbc34221325a963e3b6b885a6dad038d" ns3:_="" ns4:_="">
     <xsd:import namespace="5906d8ac-bc0d-4556-ae8a-8e6e376941a3"/>
@@ -8516,25 +8504,26 @@
 </ct:contentTypeSchema>
 </file>
 
-<file path=customXml/item3.xml><?xml version="1.0" encoding="utf-8"?>
-<b:Sources xmlns:b="http://schemas.openxmlformats.org/officeDocument/2006/bibliography" xmlns="http://schemas.openxmlformats.org/officeDocument/2006/bibliography" SelectedStyle="\APASixthEditionOfficeOnline.xsl" StyleName="APA" Version="6"/>
+<file path=customXml/item2.xml><?xml version="1.0" encoding="utf-8"?>
+<?mso-contentType ?>
+<FormTemplates xmlns="http://schemas.microsoft.com/sharepoint/v3/contenttype/forms">
+  <Display>DocumentLibraryForm</Display>
+  <Edit>DocumentLibraryForm</Edit>
+  <New>DocumentLibraryForm</New>
+</FormTemplates>
 </file>
 
-<file path=customXml/item4.xml><?xml version="1.0" encoding="utf-8"?>
+<file path=customXml/item3.xml><?xml version="1.0" encoding="utf-8"?>
 <p:properties xmlns:p="http://schemas.microsoft.com/office/2006/metadata/properties" xmlns:xsi="http://www.w3.org/2001/XMLSchema-instance" xmlns:pc="http://schemas.microsoft.com/office/infopath/2007/PartnerControls">
   <documentManagement/>
 </p:properties>
 </file>
 
-<file path=customXml/itemProps1.xml><?xml version="1.0" encoding="utf-8"?>
-<ds:datastoreItem xmlns:ds="http://schemas.openxmlformats.org/officeDocument/2006/customXml" ds:itemID="{3D7131A6-82DC-4611-B6E8-4BACE4ED70EA}">
-  <ds:schemaRefs>
-    <ds:schemaRef ds:uri="http://schemas.microsoft.com/sharepoint/v3/contenttype/forms"/>
-  </ds:schemaRefs>
-</ds:datastoreItem>
+<file path=customXml/item4.xml><?xml version="1.0" encoding="utf-8"?>
+<b:Sources xmlns:b="http://schemas.openxmlformats.org/officeDocument/2006/bibliography" xmlns="http://schemas.openxmlformats.org/officeDocument/2006/bibliography" SelectedStyle="\APASixthEditionOfficeOnline.xsl" StyleName="APA" Version="6"/>
 </file>
 
-<file path=customXml/itemProps2.xml><?xml version="1.0" encoding="utf-8"?>
+<file path=customXml/itemProps1.xml><?xml version="1.0" encoding="utf-8"?>
 <ds:datastoreItem xmlns:ds="http://schemas.openxmlformats.org/officeDocument/2006/customXml" ds:itemID="{9451A08D-64AE-41D2-8279-77DA79218A2B}">
   <ds:schemaRefs>
     <ds:schemaRef ds:uri="http://schemas.microsoft.com/office/2006/metadata/contentType"/>
@@ -8553,19 +8542,27 @@
 </ds:datastoreItem>
 </file>
 
-<file path=customXml/itemProps3.xml><?xml version="1.0" encoding="utf-8"?>
-<ds:datastoreItem xmlns:ds="http://schemas.openxmlformats.org/officeDocument/2006/customXml" ds:itemID="{100DD2F7-D66D-461B-984E-C34F77F9A2E9}">
+<file path=customXml/itemProps2.xml><?xml version="1.0" encoding="utf-8"?>
+<ds:datastoreItem xmlns:ds="http://schemas.openxmlformats.org/officeDocument/2006/customXml" ds:itemID="{3D7131A6-82DC-4611-B6E8-4BACE4ED70EA}">
   <ds:schemaRefs>
-    <ds:schemaRef ds:uri="http://schemas.openxmlformats.org/officeDocument/2006/bibliography"/>
+    <ds:schemaRef ds:uri="http://schemas.microsoft.com/sharepoint/v3/contenttype/forms"/>
   </ds:schemaRefs>
 </ds:datastoreItem>
 </file>
 
-<file path=customXml/itemProps4.xml><?xml version="1.0" encoding="utf-8"?>
+<file path=customXml/itemProps3.xml><?xml version="1.0" encoding="utf-8"?>
 <ds:datastoreItem xmlns:ds="http://schemas.openxmlformats.org/officeDocument/2006/customXml" ds:itemID="{661DF75D-14C1-4CA8-A62E-C49B4968BDB5}">
   <ds:schemaRefs>
     <ds:schemaRef ds:uri="http://schemas.microsoft.com/office/2006/metadata/properties"/>
     <ds:schemaRef ds:uri="http://schemas.microsoft.com/office/infopath/2007/PartnerControls"/>
   </ds:schemaRefs>
 </ds:datastoreItem>
+</file>
+
+<file path=customXml/itemProps4.xml><?xml version="1.0" encoding="utf-8"?>
+<ds:datastoreItem xmlns:ds="http://schemas.openxmlformats.org/officeDocument/2006/customXml" ds:itemID="{100DD2F7-D66D-461B-984E-C34F77F9A2E9}">
+  <ds:schemaRefs>
+    <ds:schemaRef ds:uri="http://schemas.openxmlformats.org/officeDocument/2006/bibliography"/>
+  </ds:schemaRefs>
+</ds:datastoreItem>
 </file>
</xml_diff>